<commit_message>
ADMIN: updating to tasks and rubrics templating.
</commit_message>
<xml_diff>
--- a/Tools/assignment_maker/word/subjects/Applied Robotics/AI2/rubric.docx
+++ b/Tools/assignment_maker/word/subjects/Applied Robotics/AI2/rubric.docx
@@ -807,7 +807,15 @@
               <w:jc w:val="center"/>
             </w:pPr>
             <w:r>
-              <w:t>-</w:t>
+              <w:t>A 2x</w:t>
+            </w:r>
+          </w:p>
+          <w:p>
+            <w:pPr>
+              <w:jc w:val="center"/>
+            </w:pPr>
+            <w:r>
+              <w:t>T 1x</w:t>
             </w:r>
           </w:p>
         </w:tc>
@@ -1411,165 +1419,108 @@
               <w:t>2</w:t>
             </w:r>
           </w:p>
-          <w:p>
-            <w:pPr>
-              <w:jc w:val="center"/>
-              <w:rPr>
-                <w:rFonts w:eastAsia="Calibri"/>
-              </w:rPr>
-            </w:pPr>
-            <w:r>
-              <w:rPr>
-                <w:rFonts w:eastAsia="Calibri"/>
-              </w:rPr>
+        </w:tc>
+        <w:tc>
+          <w:tcPr>
+            <w:tcW w:w="1132" w:type="dxa"/>
+            <w:tcBorders>
+              <w:top w:val="single" w:sz="8" w:space="0" w:color="000000"/>
+              <w:left w:val="single" w:sz="8" w:space="0" w:color="000000"/>
+              <w:bottom w:val="single" w:sz="8" w:space="0" w:color="000000"/>
+              <w:right w:val="single" w:sz="8" w:space="0" w:color="000000"/>
+            </w:tcBorders>
+            <w:tcMar>
+              <w:top w:w="100" w:type="dxa"/>
+              <w:left w:w="100" w:type="dxa"/>
+              <w:bottom w:w="100" w:type="dxa"/>
+              <w:right w:w="100" w:type="dxa"/>
+            </w:tcMar>
+            <w:vAlign w:val="center"/>
+          </w:tcPr>
+          <w:p>
+            <w:pPr>
+              <w:jc w:val="center"/>
+            </w:pPr>
+            <w:r>
+              <w:t>__/2</w:t>
+            </w:r>
+          </w:p>
+        </w:tc>
+        <w:tc>
+          <w:tcPr>
+            <w:tcW w:w="808" w:type="dxa"/>
+            <w:tcBorders>
+              <w:top w:val="single" w:sz="8" w:space="0" w:color="000000"/>
+              <w:left w:val="single" w:sz="8" w:space="0" w:color="000000"/>
+              <w:bottom w:val="single" w:sz="8" w:space="0" w:color="000000"/>
+              <w:right w:val="single" w:sz="8" w:space="0" w:color="000000"/>
+            </w:tcBorders>
+            <w:vAlign w:val="center"/>
+          </w:tcPr>
+          <w:p>
+            <w:pPr>
+              <w:jc w:val="center"/>
+            </w:pPr>
+            <w:r>
+              <w:t>__/2</w:t>
+            </w:r>
+          </w:p>
+        </w:tc>
+        <w:tc>
+          <w:tcPr>
+            <w:tcW w:w="834" w:type="dxa"/>
+            <w:tcBorders>
+              <w:top w:val="single" w:sz="8" w:space="0" w:color="000000"/>
+              <w:left w:val="single" w:sz="8" w:space="0" w:color="000000"/>
+              <w:bottom w:val="single" w:sz="8" w:space="0" w:color="000000"/>
+              <w:right w:val="single" w:sz="8" w:space="0" w:color="000000"/>
+            </w:tcBorders>
+            <w:tcMar>
+              <w:top w:w="100" w:type="dxa"/>
+              <w:left w:w="100" w:type="dxa"/>
+              <w:bottom w:w="100" w:type="dxa"/>
+              <w:right w:w="100" w:type="dxa"/>
+            </w:tcMar>
+            <w:vAlign w:val="center"/>
+          </w:tcPr>
+          <w:p>
+            <w:pPr>
+              <w:jc w:val="center"/>
+            </w:pPr>
+            <w:r>
+              <w:t>-</w:t>
+            </w:r>
+          </w:p>
+        </w:tc>
+        <w:tc>
+          <w:tcPr>
+            <w:tcW w:w="1264" w:type="dxa"/>
+            <w:tcBorders>
+              <w:top w:val="single" w:sz="8" w:space="0" w:color="000000"/>
+              <w:left w:val="single" w:sz="8" w:space="0" w:color="000000"/>
+              <w:bottom w:val="single" w:sz="8" w:space="0" w:color="000000"/>
+              <w:right w:val="single" w:sz="8" w:space="0" w:color="000000"/>
+            </w:tcBorders>
+            <w:tcMar>
+              <w:top w:w="100" w:type="dxa"/>
+              <w:left w:w="100" w:type="dxa"/>
+              <w:bottom w:w="100" w:type="dxa"/>
+              <w:right w:w="100" w:type="dxa"/>
+            </w:tcMar>
+            <w:vAlign w:val="center"/>
+          </w:tcPr>
+          <w:p>
+            <w:pPr>
+              <w:jc w:val="center"/>
+            </w:pPr>
+            <w:r>
+              <w:t>__/</w:t>
+            </w:r>
+            <w:r>
+              <w:t xml:space="preserve"> </w:t>
+            </w:r>
+            <w:r>
               <w:t>2</w:t>
-            </w:r>
-          </w:p>
-          <w:p>
-            <w:pPr>
-              <w:jc w:val="center"/>
-              <w:rPr>
-                <w:rFonts w:eastAsia="Calibri"/>
-              </w:rPr>
-            </w:pPr>
-            <w:r>
-              <w:rPr>
-                <w:rFonts w:eastAsia="Calibri"/>
-              </w:rPr>
-              <w:t>2</w:t>
-            </w:r>
-          </w:p>
-        </w:tc>
-        <w:tc>
-          <w:tcPr>
-            <w:tcW w:w="1132" w:type="dxa"/>
-            <w:tcBorders>
-              <w:top w:val="single" w:sz="8" w:space="0" w:color="000000"/>
-              <w:left w:val="single" w:sz="8" w:space="0" w:color="000000"/>
-              <w:bottom w:val="single" w:sz="8" w:space="0" w:color="000000"/>
-              <w:right w:val="single" w:sz="8" w:space="0" w:color="000000"/>
-            </w:tcBorders>
-            <w:tcMar>
-              <w:top w:w="100" w:type="dxa"/>
-              <w:left w:w="100" w:type="dxa"/>
-              <w:bottom w:w="100" w:type="dxa"/>
-              <w:right w:w="100" w:type="dxa"/>
-            </w:tcMar>
-            <w:vAlign w:val="center"/>
-          </w:tcPr>
-          <w:p>
-            <w:pPr>
-              <w:jc w:val="center"/>
-            </w:pPr>
-            <w:r>
-              <w:t>__/2</w:t>
-            </w:r>
-          </w:p>
-          <w:p>
-            <w:pPr>
-              <w:jc w:val="center"/>
-            </w:pPr>
-            <w:r>
-              <w:t>__/2</w:t>
-            </w:r>
-          </w:p>
-          <w:p>
-            <w:pPr>
-              <w:jc w:val="center"/>
-            </w:pPr>
-            <w:r>
-              <w:t>__/2</w:t>
-            </w:r>
-          </w:p>
-        </w:tc>
-        <w:tc>
-          <w:tcPr>
-            <w:tcW w:w="808" w:type="dxa"/>
-            <w:tcBorders>
-              <w:top w:val="single" w:sz="8" w:space="0" w:color="000000"/>
-              <w:left w:val="single" w:sz="8" w:space="0" w:color="000000"/>
-              <w:bottom w:val="single" w:sz="8" w:space="0" w:color="000000"/>
-              <w:right w:val="single" w:sz="8" w:space="0" w:color="000000"/>
-            </w:tcBorders>
-            <w:vAlign w:val="center"/>
-          </w:tcPr>
-          <w:p>
-            <w:pPr>
-              <w:jc w:val="center"/>
-            </w:pPr>
-            <w:r>
-              <w:t>__/2</w:t>
-            </w:r>
-          </w:p>
-          <w:p>
-            <w:pPr>
-              <w:jc w:val="center"/>
-            </w:pPr>
-            <w:r>
-              <w:t>__/2</w:t>
-            </w:r>
-          </w:p>
-          <w:p>
-            <w:pPr>
-              <w:jc w:val="center"/>
-            </w:pPr>
-            <w:r>
-              <w:t>__/2</w:t>
-            </w:r>
-          </w:p>
-        </w:tc>
-        <w:tc>
-          <w:tcPr>
-            <w:tcW w:w="834" w:type="dxa"/>
-            <w:tcBorders>
-              <w:top w:val="single" w:sz="8" w:space="0" w:color="000000"/>
-              <w:left w:val="single" w:sz="8" w:space="0" w:color="000000"/>
-              <w:bottom w:val="single" w:sz="8" w:space="0" w:color="000000"/>
-              <w:right w:val="single" w:sz="8" w:space="0" w:color="000000"/>
-            </w:tcBorders>
-            <w:tcMar>
-              <w:top w:w="100" w:type="dxa"/>
-              <w:left w:w="100" w:type="dxa"/>
-              <w:bottom w:w="100" w:type="dxa"/>
-              <w:right w:w="100" w:type="dxa"/>
-            </w:tcMar>
-            <w:vAlign w:val="center"/>
-          </w:tcPr>
-          <w:p>
-            <w:pPr>
-              <w:jc w:val="center"/>
-            </w:pPr>
-            <w:r>
-              <w:t>-</w:t>
-            </w:r>
-          </w:p>
-        </w:tc>
-        <w:tc>
-          <w:tcPr>
-            <w:tcW w:w="1264" w:type="dxa"/>
-            <w:tcBorders>
-              <w:top w:val="single" w:sz="8" w:space="0" w:color="000000"/>
-              <w:left w:val="single" w:sz="8" w:space="0" w:color="000000"/>
-              <w:bottom w:val="single" w:sz="8" w:space="0" w:color="000000"/>
-              <w:right w:val="single" w:sz="8" w:space="0" w:color="000000"/>
-            </w:tcBorders>
-            <w:tcMar>
-              <w:top w:w="100" w:type="dxa"/>
-              <w:left w:w="100" w:type="dxa"/>
-              <w:bottom w:w="100" w:type="dxa"/>
-              <w:right w:w="100" w:type="dxa"/>
-            </w:tcMar>
-            <w:vAlign w:val="center"/>
-          </w:tcPr>
-          <w:p>
-            <w:pPr>
-              <w:jc w:val="center"/>
-            </w:pPr>
-            <w:r>
-              <w:t>__/</w:t>
-            </w:r>
-            <w:r>
-              <w:t xml:space="preserve"> 6</w:t>
             </w:r>
           </w:p>
         </w:tc>
@@ -1688,7 +1639,7 @@
                 <w:b/>
                 <w:bCs/>
               </w:rPr>
-              <w:t>SUB TOTAL</w:t>
+              <w:t>SUBTOTAL</w:t>
             </w:r>
           </w:p>
         </w:tc>
@@ -1726,7 +1677,35 @@
                 <w:sz w:val="20"/>
                 <w:szCs w:val="20"/>
               </w:rPr>
-              <w:t>__ / 14</w:t>
+              <w:t xml:space="preserve">A </w:t>
+            </w:r>
+            <w:r>
+              <w:rPr>
+                <w:b/>
+                <w:bCs/>
+                <w:sz w:val="20"/>
+                <w:szCs w:val="20"/>
+              </w:rPr>
+              <w:t xml:space="preserve">__ / </w:t>
+            </w:r>
+            <w:r>
+              <w:rPr>
+                <w:b/>
+                <w:bCs/>
+                <w:sz w:val="20"/>
+                <w:szCs w:val="20"/>
+              </w:rPr>
+              <w:t>16</w:t>
+            </w:r>
+            <w:r>
+              <w:rPr>
+                <w:b/>
+                <w:bCs/>
+                <w:sz w:val="20"/>
+                <w:szCs w:val="20"/>
+              </w:rPr>
+              <w:br/>
+              <w:t>T __/ 10</w:t>
             </w:r>
           </w:p>
         </w:tc>
@@ -2171,19 +2150,7 @@
               <w:rPr>
                 <w:rFonts w:eastAsia="Calibri"/>
               </w:rPr>
-              <w:t xml:space="preserve">. Primarily this </w:t>
-            </w:r>
-            <w:r>
-              <w:rPr>
-                <w:rFonts w:eastAsia="Calibri"/>
-              </w:rPr>
-              <w:t>analysis</w:t>
-            </w:r>
-            <w:r>
-              <w:rPr>
-                <w:rFonts w:eastAsia="Calibri"/>
-              </w:rPr>
-              <w:t xml:space="preserve"> will be taken from your </w:t>
+              <w:t xml:space="preserve">. Primarily this analysis will be taken from your </w:t>
             </w:r>
             <w:r>
               <w:rPr>
@@ -2455,7 +2422,7 @@
                 <w:sz w:val="22"/>
                 <w:szCs w:val="22"/>
               </w:rPr>
-              <w:t>A x1</w:t>
+              <w:t>A 1x</w:t>
             </w:r>
           </w:p>
           <w:p>
@@ -2471,7 +2438,7 @@
                 <w:sz w:val="22"/>
                 <w:szCs w:val="22"/>
               </w:rPr>
-              <w:t>T x3</w:t>
+              <w:t>T 2x</w:t>
             </w:r>
           </w:p>
         </w:tc>
@@ -2521,7 +2488,14 @@
                 <w:sz w:val="22"/>
                 <w:szCs w:val="22"/>
               </w:rPr>
-              <w:t>__ / 12</w:t>
+              <w:t xml:space="preserve">__ / </w:t>
+            </w:r>
+            <w:r>
+              <w:rPr>
+                <w:sz w:val="22"/>
+                <w:szCs w:val="22"/>
+              </w:rPr>
+              <w:t>8</w:t>
             </w:r>
           </w:p>
         </w:tc>
@@ -2653,7 +2627,31 @@
               <w:rPr>
                 <w:rFonts w:eastAsia="Calibri"/>
               </w:rPr>
-              <w:t xml:space="preserve"> from different areas. Synthesis is something you probably do subconsciously but it means that you </w:t>
+              <w:t xml:space="preserve"> from different areas. </w:t>
+            </w:r>
+            <w:r>
+              <w:rPr>
+                <w:rFonts w:eastAsia="Calibri"/>
+              </w:rPr>
+              <w:t>You probably do synthesis</w:t>
+            </w:r>
+            <w:r>
+              <w:rPr>
+                <w:rFonts w:eastAsia="Calibri"/>
+              </w:rPr>
+              <w:t xml:space="preserve"> subconsciously</w:t>
+            </w:r>
+            <w:r>
+              <w:rPr>
+                <w:rFonts w:eastAsia="Calibri"/>
+              </w:rPr>
+              <w:t>,</w:t>
+            </w:r>
+            <w:r>
+              <w:rPr>
+                <w:rFonts w:eastAsia="Calibri"/>
+              </w:rPr>
+              <w:t xml:space="preserve"> but it means that you </w:t>
             </w:r>
             <w:r>
               <w:rPr>
@@ -2679,6 +2677,7 @@
             <w:r>
               <w:rPr>
                 <w:rFonts w:eastAsia="Calibri"/>
+                <w:noProof/>
               </w:rPr>
               <w:lastRenderedPageBreak/>
               <w:drawing>
@@ -2918,9 +2917,27 @@
                 <w:sz w:val="22"/>
                 <w:szCs w:val="22"/>
               </w:rPr>
-              <w:t>A x1</w:t>
-            </w:r>
-          </w:p>
+              <w:t>-</w:t>
+            </w:r>
+          </w:p>
+        </w:tc>
+        <w:tc>
+          <w:tcPr>
+            <w:tcW w:w="1264" w:type="dxa"/>
+            <w:tcBorders>
+              <w:top w:val="single" w:sz="8" w:space="0" w:color="000000"/>
+              <w:left w:val="single" w:sz="8" w:space="0" w:color="000000"/>
+              <w:bottom w:val="single" w:sz="8" w:space="0" w:color="000000"/>
+              <w:right w:val="single" w:sz="8" w:space="0" w:color="000000"/>
+            </w:tcBorders>
+            <w:tcMar>
+              <w:top w:w="100" w:type="dxa"/>
+              <w:left w:w="100" w:type="dxa"/>
+              <w:bottom w:w="100" w:type="dxa"/>
+              <w:right w:w="100" w:type="dxa"/>
+            </w:tcMar>
+            <w:vAlign w:val="center"/>
+          </w:tcPr>
           <w:p>
             <w:pPr>
               <w:jc w:val="center"/>
@@ -2934,71 +2951,7 @@
                 <w:sz w:val="22"/>
                 <w:szCs w:val="22"/>
               </w:rPr>
-              <w:t>T x</w:t>
-            </w:r>
-            <w:r>
-              <w:rPr>
-                <w:sz w:val="22"/>
-                <w:szCs w:val="22"/>
-              </w:rPr>
-              <w:t>2</w:t>
-            </w:r>
-          </w:p>
-        </w:tc>
-        <w:tc>
-          <w:tcPr>
-            <w:tcW w:w="1264" w:type="dxa"/>
-            <w:tcBorders>
-              <w:top w:val="single" w:sz="8" w:space="0" w:color="000000"/>
-              <w:left w:val="single" w:sz="8" w:space="0" w:color="000000"/>
-              <w:bottom w:val="single" w:sz="8" w:space="0" w:color="000000"/>
-              <w:right w:val="single" w:sz="8" w:space="0" w:color="000000"/>
-            </w:tcBorders>
-            <w:tcMar>
-              <w:top w:w="100" w:type="dxa"/>
-              <w:left w:w="100" w:type="dxa"/>
-              <w:bottom w:w="100" w:type="dxa"/>
-              <w:right w:w="100" w:type="dxa"/>
-            </w:tcMar>
-            <w:vAlign w:val="center"/>
-          </w:tcPr>
-          <w:p>
-            <w:pPr>
-              <w:jc w:val="center"/>
-              <w:rPr>
-                <w:sz w:val="22"/>
-                <w:szCs w:val="22"/>
-              </w:rPr>
-            </w:pPr>
-            <w:r>
-              <w:rPr>
-                <w:sz w:val="22"/>
-                <w:szCs w:val="22"/>
-              </w:rPr>
               <w:t>__ / 4</w:t>
-            </w:r>
-          </w:p>
-          <w:p>
-            <w:pPr>
-              <w:jc w:val="center"/>
-              <w:rPr>
-                <w:sz w:val="22"/>
-                <w:szCs w:val="22"/>
-              </w:rPr>
-            </w:pPr>
-            <w:r>
-              <w:rPr>
-                <w:sz w:val="22"/>
-                <w:szCs w:val="22"/>
-              </w:rPr>
-              <w:t xml:space="preserve">__ / </w:t>
-            </w:r>
-            <w:r>
-              <w:rPr>
-                <w:sz w:val="22"/>
-                <w:szCs w:val="22"/>
-              </w:rPr>
-              <w:t>8</w:t>
             </w:r>
           </w:p>
         </w:tc>
@@ -3117,7 +3070,7 @@
                 <w:b/>
                 <w:bCs/>
               </w:rPr>
-              <w:t>SUB TOTAL</w:t>
+              <w:t>SUBTOTAL</w:t>
             </w:r>
           </w:p>
         </w:tc>
@@ -3184,7 +3137,7 @@
                 <w:b/>
                 <w:bCs/>
               </w:rPr>
-              <w:t>24</w:t>
+              <w:t>16</w:t>
             </w:r>
           </w:p>
         </w:tc>
@@ -3224,7 +3177,7 @@
                 <w:b/>
                 <w:bCs/>
               </w:rPr>
-              <w:t>Submitability</w:t>
+              <w:t>Suitability</w:t>
             </w:r>
           </w:p>
         </w:tc>
@@ -3520,10 +3473,24 @@
                 <w:b/>
                 <w:bCs/>
               </w:rPr>
-              <w:t>or have created their own</w:t>
-            </w:r>
-            <w:r>
-              <w:t xml:space="preserve"> legible formatting guide </w:t>
+              <w:t xml:space="preserve">or have created </w:t>
+            </w:r>
+            <w:r>
+              <w:rPr>
+                <w:b/>
+                <w:bCs/>
+              </w:rPr>
+              <w:t>a</w:t>
+            </w:r>
+            <w:r>
+              <w:rPr>
+                <w:b/>
+                <w:bCs/>
+              </w:rPr>
+              <w:t xml:space="preserve"> </w:t>
+            </w:r>
+            <w:r>
+              <w:t xml:space="preserve">legible formatting guide </w:t>
             </w:r>
             <w:r>
               <w:rPr>
@@ -3774,7 +3741,7 @@
                 <w:b/>
                 <w:bCs/>
               </w:rPr>
-              <w:t>SUB TOTAL</w:t>
+              <w:t>SUBTOTAL</w:t>
             </w:r>
           </w:p>
         </w:tc>
@@ -4003,7 +3970,7 @@
                 <w:b/>
                 <w:bCs/>
               </w:rPr>
-              <w:t>44</w:t>
+              <w:t>34</w:t>
             </w:r>
           </w:p>
         </w:tc>

</xml_diff>